<commit_message>
Update InstallationGuide for the SQL SERVER 2019 edition from the Microsoft Site.docx
some updates
</commit_message>
<xml_diff>
--- a/Batch_Jan_2020/Notes/InstallationGuide for the SQL SERVER 2019 edition from the Microsoft Site.docx
+++ b/Batch_Jan_2020/Notes/InstallationGuide for the SQL SERVER 2019 edition from the Microsoft Site.docx
@@ -1,6 +1,6 @@
 
 <file path=word/document.xml><?xml version="1.0" encoding="utf-8"?>
-<w:document xmlns:wpc="http://schemas.microsoft.com/office/word/2010/wordprocessingCanvas" xmlns:cx="http://schemas.microsoft.com/office/drawing/2014/chartex" xmlns:cx1="http://schemas.microsoft.com/office/drawing/2015/9/8/chartex" xmlns:cx2="http://schemas.microsoft.com/office/drawing/2015/10/21/chartex" xmlns:cx3="http://schemas.microsoft.com/office/drawing/2016/5/9/chartex" xmlns:cx4="http://schemas.microsoft.com/office/drawing/2016/5/10/chartex" xmlns:cx5="http://schemas.microsoft.com/office/drawing/2016/5/11/chartex" xmlns:cx6="http://schemas.microsoft.com/office/drawing/2016/5/12/chartex" xmlns:cx7="http://schemas.microsoft.com/office/drawing/2016/5/13/chartex" xmlns:cx8="http://schemas.microsoft.com/office/drawing/2016/5/14/chartex" xmlns:mc="http://schemas.openxmlformats.org/markup-compatibility/2006" xmlns:aink="http://schemas.microsoft.com/office/drawing/2016/ink" xmlns:am3d="http://schemas.microsoft.com/office/drawing/2017/model3d" xmlns:o="urn:schemas-microsoft-com:office:office" xmlns:r="http://schemas.openxmlformats.org/officeDocument/2006/relationships" xmlns:m="http://schemas.openxmlformats.org/officeDocument/2006/math" xmlns:v="urn:schemas-microsoft-com:vml" xmlns:wp14="http://schemas.microsoft.com/office/word/2010/wordprocessingDrawing" xmlns:wp="http://schemas.openxmlformats.org/drawingml/2006/wordprocessingDrawing" xmlns:w10="urn:schemas-microsoft-com:office:word" xmlns:w="http://schemas.openxmlformats.org/wordprocessingml/2006/main" xmlns:w14="http://schemas.microsoft.com/office/word/2010/wordml" xmlns:w15="http://schemas.microsoft.com/office/word/2012/wordml" xmlns:w16cid="http://schemas.microsoft.com/office/word/2016/wordml/cid" xmlns:w16se="http://schemas.microsoft.com/office/word/2015/wordml/symex" xmlns:wpg="http://schemas.microsoft.com/office/word/2010/wordprocessingGroup" xmlns:wpi="http://schemas.microsoft.com/office/word/2010/wordprocessingInk" xmlns:wne="http://schemas.microsoft.com/office/word/2006/wordml" xmlns:wps="http://schemas.microsoft.com/office/word/2010/wordprocessingShape" mc:Ignorable="w14 w15 w16se w16cid wp14">
+<w:document xmlns:wpc="http://schemas.microsoft.com/office/word/2010/wordprocessingCanvas" xmlns:cx="http://schemas.microsoft.com/office/drawing/2014/chartex" xmlns:cx1="http://schemas.microsoft.com/office/drawing/2015/9/8/chartex" xmlns:cx2="http://schemas.microsoft.com/office/drawing/2015/10/21/chartex" xmlns:cx3="http://schemas.microsoft.com/office/drawing/2016/5/9/chartex" xmlns:cx4="http://schemas.microsoft.com/office/drawing/2016/5/10/chartex" xmlns:cx5="http://schemas.microsoft.com/office/drawing/2016/5/11/chartex" xmlns:cx6="http://schemas.microsoft.com/office/drawing/2016/5/12/chartex" xmlns:cx7="http://schemas.microsoft.com/office/drawing/2016/5/13/chartex" xmlns:cx8="http://schemas.microsoft.com/office/drawing/2016/5/14/chartex" xmlns:mc="http://schemas.openxmlformats.org/markup-compatibility/2006" xmlns:aink="http://schemas.microsoft.com/office/drawing/2016/ink" xmlns:am3d="http://schemas.microsoft.com/office/drawing/2017/model3d" xmlns:o="urn:schemas-microsoft-com:office:office" xmlns:r="http://schemas.openxmlformats.org/officeDocument/2006/relationships" xmlns:m="http://schemas.openxmlformats.org/officeDocument/2006/math" xmlns:v="urn:schemas-microsoft-com:vml" xmlns:wp14="http://schemas.microsoft.com/office/word/2010/wordprocessingDrawing" xmlns:wp="http://schemas.openxmlformats.org/drawingml/2006/wordprocessingDrawing" xmlns:w10="urn:schemas-microsoft-com:office:word" xmlns:w="http://schemas.openxmlformats.org/wordprocessingml/2006/main" xmlns:w14="http://schemas.microsoft.com/office/word/2010/wordml" xmlns:w15="http://schemas.microsoft.com/office/word/2012/wordml" xmlns:w16cex="http://schemas.microsoft.com/office/word/2018/wordml/cex" xmlns:w16cid="http://schemas.microsoft.com/office/word/2016/wordml/cid" xmlns:w16="http://schemas.microsoft.com/office/word/2018/wordml" xmlns:w16se="http://schemas.microsoft.com/office/word/2015/wordml/symex" xmlns:wpg="http://schemas.microsoft.com/office/word/2010/wordprocessingGroup" xmlns:wpi="http://schemas.microsoft.com/office/word/2010/wordprocessingInk" xmlns:wne="http://schemas.microsoft.com/office/word/2006/wordml" xmlns:wps="http://schemas.microsoft.com/office/word/2010/wordprocessingShape" mc:Ignorable="w14 w15 w16se w16cid w16 w16cex wp14">
   <w:body>
     <w:p>
       <w:pPr>
@@ -10,8 +10,6 @@
           <w:numId w:val="1"/>
         </w:numPr>
       </w:pPr>
-      <w:bookmarkStart w:id="0" w:name="_GoBack"/>
-      <w:bookmarkEnd w:id="0"/>
       <w:r>
         <w:t>Download the SQL SERVER 2019 edition from the Microsoft Site</w:t>
       </w:r>
@@ -264,15 +262,7 @@
         </w:numPr>
       </w:pPr>
       <w:r>
-        <w:t xml:space="preserve">Simply click on the .exe file and it will open up the installation </w:t>
-      </w:r>
-      <w:proofErr w:type="spellStart"/>
-      <w:r>
-        <w:t>center</w:t>
-      </w:r>
-      <w:proofErr w:type="spellEnd"/>
-      <w:r>
-        <w:t>:</w:t>
+        <w:t>Simply click on the .exe file and it will open up the installation center:</w:t>
       </w:r>
     </w:p>
     <w:p>
@@ -772,7 +762,27 @@
         </w:numPr>
       </w:pPr>
       <w:r>
-        <w:t>You can also follow below Video:</w:t>
+        <w:t xml:space="preserve">Same Steps related to Add Current User should be followed for the Analysis Services as well. </w:t>
+      </w:r>
+    </w:p>
+    <w:p>
+      <w:pPr>
+        <w:pStyle w:val="ListParagraph"/>
+      </w:pPr>
+    </w:p>
+    <w:p>
+      <w:pPr>
+        <w:pStyle w:val="ListParagraph"/>
+        <w:numPr>
+          <w:ilvl w:val="0"/>
+          <w:numId w:val="1"/>
+        </w:numPr>
+      </w:pPr>
+      <w:r>
+        <w:t>You can also follow below Video</w:t>
+      </w:r>
+      <w:r>
+        <w:t>. Please don’t follow video blindly, just make sure that you have developer edition with you. Select the custom option and just see the video for reference. It may be possible that few things are not relevant for you. So ignore them.</w:t>
       </w:r>
     </w:p>
     <w:p>
@@ -788,9 +798,12 @@
           <w:rPr>
             <w:rStyle w:val="Hyperlink"/>
           </w:rPr>
-          <w:t>https://www.youtube.com/watch?v=GdfRDjrQw68</w:t>
+          <w:t>https://www.youtube.com/watch?v=1H1nBxmRSok</w:t>
         </w:r>
       </w:hyperlink>
+      <w:r>
+        <w:t xml:space="preserve"> </w:t>
+      </w:r>
     </w:p>
     <w:p/>
     <w:sectPr>
@@ -804,7 +817,7 @@
 </file>
 
 <file path=word/numbering.xml><?xml version="1.0" encoding="utf-8"?>
-<w:numbering xmlns:wpc="http://schemas.microsoft.com/office/word/2010/wordprocessingCanvas" xmlns:cx="http://schemas.microsoft.com/office/drawing/2014/chartex" xmlns:cx1="http://schemas.microsoft.com/office/drawing/2015/9/8/chartex" xmlns:cx2="http://schemas.microsoft.com/office/drawing/2015/10/21/chartex" xmlns:cx3="http://schemas.microsoft.com/office/drawing/2016/5/9/chartex" xmlns:cx4="http://schemas.microsoft.com/office/drawing/2016/5/10/chartex" xmlns:cx5="http://schemas.microsoft.com/office/drawing/2016/5/11/chartex" xmlns:cx6="http://schemas.microsoft.com/office/drawing/2016/5/12/chartex" xmlns:cx7="http://schemas.microsoft.com/office/drawing/2016/5/13/chartex" xmlns:cx8="http://schemas.microsoft.com/office/drawing/2016/5/14/chartex" xmlns:mc="http://schemas.openxmlformats.org/markup-compatibility/2006" xmlns:aink="http://schemas.microsoft.com/office/drawing/2016/ink" xmlns:am3d="http://schemas.microsoft.com/office/drawing/2017/model3d" xmlns:o="urn:schemas-microsoft-com:office:office" xmlns:r="http://schemas.openxmlformats.org/officeDocument/2006/relationships" xmlns:m="http://schemas.openxmlformats.org/officeDocument/2006/math" xmlns:v="urn:schemas-microsoft-com:vml" xmlns:wp14="http://schemas.microsoft.com/office/word/2010/wordprocessingDrawing" xmlns:wp="http://schemas.openxmlformats.org/drawingml/2006/wordprocessingDrawing" xmlns:w10="urn:schemas-microsoft-com:office:word" xmlns:w="http://schemas.openxmlformats.org/wordprocessingml/2006/main" xmlns:w14="http://schemas.microsoft.com/office/word/2010/wordml" xmlns:w15="http://schemas.microsoft.com/office/word/2012/wordml" xmlns:w16cid="http://schemas.microsoft.com/office/word/2016/wordml/cid" xmlns:w16se="http://schemas.microsoft.com/office/word/2015/wordml/symex" xmlns:wpg="http://schemas.microsoft.com/office/word/2010/wordprocessingGroup" xmlns:wpi="http://schemas.microsoft.com/office/word/2010/wordprocessingInk" xmlns:wne="http://schemas.microsoft.com/office/word/2006/wordml" xmlns:wps="http://schemas.microsoft.com/office/word/2010/wordprocessingShape" mc:Ignorable="w14 w15 w16se w16cid wp14">
+<w:numbering xmlns:wpc="http://schemas.microsoft.com/office/word/2010/wordprocessingCanvas" xmlns:cx="http://schemas.microsoft.com/office/drawing/2014/chartex" xmlns:cx1="http://schemas.microsoft.com/office/drawing/2015/9/8/chartex" xmlns:cx2="http://schemas.microsoft.com/office/drawing/2015/10/21/chartex" xmlns:cx3="http://schemas.microsoft.com/office/drawing/2016/5/9/chartex" xmlns:cx4="http://schemas.microsoft.com/office/drawing/2016/5/10/chartex" xmlns:cx5="http://schemas.microsoft.com/office/drawing/2016/5/11/chartex" xmlns:cx6="http://schemas.microsoft.com/office/drawing/2016/5/12/chartex" xmlns:cx7="http://schemas.microsoft.com/office/drawing/2016/5/13/chartex" xmlns:cx8="http://schemas.microsoft.com/office/drawing/2016/5/14/chartex" xmlns:mc="http://schemas.openxmlformats.org/markup-compatibility/2006" xmlns:aink="http://schemas.microsoft.com/office/drawing/2016/ink" xmlns:am3d="http://schemas.microsoft.com/office/drawing/2017/model3d" xmlns:o="urn:schemas-microsoft-com:office:office" xmlns:r="http://schemas.openxmlformats.org/officeDocument/2006/relationships" xmlns:m="http://schemas.openxmlformats.org/officeDocument/2006/math" xmlns:v="urn:schemas-microsoft-com:vml" xmlns:wp14="http://schemas.microsoft.com/office/word/2010/wordprocessingDrawing" xmlns:wp="http://schemas.openxmlformats.org/drawingml/2006/wordprocessingDrawing" xmlns:w10="urn:schemas-microsoft-com:office:word" xmlns:w="http://schemas.openxmlformats.org/wordprocessingml/2006/main" xmlns:w14="http://schemas.microsoft.com/office/word/2010/wordml" xmlns:w15="http://schemas.microsoft.com/office/word/2012/wordml" xmlns:w16cex="http://schemas.microsoft.com/office/word/2018/wordml/cex" xmlns:w16cid="http://schemas.microsoft.com/office/word/2016/wordml/cid" xmlns:w16="http://schemas.microsoft.com/office/word/2018/wordml" xmlns:w16se="http://schemas.microsoft.com/office/word/2015/wordml/symex" xmlns:wpg="http://schemas.microsoft.com/office/word/2010/wordprocessingGroup" xmlns:wpi="http://schemas.microsoft.com/office/word/2010/wordprocessingInk" xmlns:wne="http://schemas.microsoft.com/office/word/2006/wordml" xmlns:wps="http://schemas.microsoft.com/office/word/2010/wordprocessingShape" mc:Ignorable="w14 w15 w16se w16cid w16 w16cex wp14">
   <w:abstractNum w:abstractNumId="0" w15:restartNumberingAfterBreak="0">
     <w:nsid w:val="5F0506C6"/>
     <w:multiLevelType w:val="hybridMultilevel"/>
@@ -901,7 +914,7 @@
 </file>
 
 <file path=word/styles.xml><?xml version="1.0" encoding="utf-8"?>
-<w:styles xmlns:mc="http://schemas.openxmlformats.org/markup-compatibility/2006" xmlns:r="http://schemas.openxmlformats.org/officeDocument/2006/relationships" xmlns:w="http://schemas.openxmlformats.org/wordprocessingml/2006/main" xmlns:w14="http://schemas.microsoft.com/office/word/2010/wordml" xmlns:w15="http://schemas.microsoft.com/office/word/2012/wordml" xmlns:w16cid="http://schemas.microsoft.com/office/word/2016/wordml/cid" xmlns:w16se="http://schemas.microsoft.com/office/word/2015/wordml/symex" mc:Ignorable="w14 w15 w16se w16cid">
+<w:styles xmlns:mc="http://schemas.openxmlformats.org/markup-compatibility/2006" xmlns:r="http://schemas.openxmlformats.org/officeDocument/2006/relationships" xmlns:w="http://schemas.openxmlformats.org/wordprocessingml/2006/main" xmlns:w14="http://schemas.microsoft.com/office/word/2010/wordml" xmlns:w15="http://schemas.microsoft.com/office/word/2012/wordml" xmlns:w16cex="http://schemas.microsoft.com/office/word/2018/wordml/cex" xmlns:w16cid="http://schemas.microsoft.com/office/word/2016/wordml/cid" xmlns:w16="http://schemas.microsoft.com/office/word/2018/wordml" xmlns:w16se="http://schemas.microsoft.com/office/word/2015/wordml/symex" mc:Ignorable="w14 w15 w16se w16cid w16 w16cex">
   <w:docDefaults>
     <w:rPrDefault>
       <w:rPr>

</xml_diff>